<commit_message>
Reknit both word documents and all figures
</commit_message>
<xml_diff>
--- a/analysis/templates/phytopath-template.docx
+++ b/analysis/templates/phytopath-template.docx
@@ -37,11 +37,19 @@
           <w:rFonts w:ascii="Helvetica" w:hAnsi="Helvetica"/>
         </w:rPr>
       </w:pPr>
+      <w:proofErr w:type="gramStart"/>
       <w:r>
         <w:rPr>
           <w:rFonts w:ascii="Helvetica" w:hAnsi="Helvetica"/>
         </w:rPr>
-        <w:t>other author</w:t>
+        <w:t>other</w:t>
+      </w:r>
+      <w:proofErr w:type="gramEnd"/>
+      <w:r>
+        <w:rPr>
+          <w:rFonts w:ascii="Helvetica" w:hAnsi="Helvetica"/>
+        </w:rPr>
+        <w:t xml:space="preserve"> author</w:t>
       </w:r>
     </w:p>
     <w:p>
@@ -153,184 +161,6 @@
     </w:p>
     <w:p>
       <w:pPr>
-        <w:pStyle w:val="Heading5"/>
-        <w:rPr>
-          <w:rFonts w:ascii="Helvetica" w:hAnsi="Helvetica"/>
-        </w:rPr>
-      </w:pPr>
-      <w:bookmarkStart w:id="4" w:name="heading-5---this-is-for-the-page-break-w"/>
-      <w:bookmarkEnd w:id="4"/>
-      <w:r>
-        <w:rPr>
-          <w:rFonts w:ascii="Helvetica" w:hAnsi="Helvetica"/>
-        </w:rPr>
-        <w:t xml:space="preserve">Heading </w:t>
-      </w:r>
-      <w:r>
-        <w:rPr>
-          <w:rFonts w:ascii="Helvetica" w:hAnsi="Helvetica"/>
-        </w:rPr>
-        <w:t>5</w:t>
-      </w:r>
-    </w:p>
-    <w:p>
-      <w:pPr>
-        <w:pStyle w:val="FirstParagraph"/>
-        <w:rPr>
-          <w:rFonts w:ascii="Helvetica" w:hAnsi="Helvetica"/>
-        </w:rPr>
-      </w:pPr>
-      <w:r>
-        <w:rPr>
-          <w:rFonts w:ascii="Helvetica" w:hAnsi="Helvetica"/>
-        </w:rPr>
-        <w:t>In the MS Word document, the following modifications must be made in the ‘Modify Style’ menu:</w:t>
-      </w:r>
-    </w:p>
-    <w:p>
-      <w:pPr>
-        <w:pStyle w:val="Compact"/>
-        <w:numPr>
-          <w:ilvl w:val="0"/>
-          <w:numId w:val="3"/>
-        </w:numPr>
-        <w:rPr>
-          <w:rFonts w:ascii="Helvetica" w:hAnsi="Helvetica"/>
-        </w:rPr>
-      </w:pPr>
-      <w:r>
-        <w:rPr>
-          <w:rFonts w:ascii="Helvetica" w:hAnsi="Helvetica"/>
-        </w:rPr>
-        <w:t>Set the font color to ‘white’ (rather than ‘Automatic’).</w:t>
-      </w:r>
-    </w:p>
-    <w:p>
-      <w:pPr>
-        <w:pStyle w:val="Compact"/>
-        <w:numPr>
-          <w:ilvl w:val="0"/>
-          <w:numId w:val="3"/>
-        </w:numPr>
-        <w:rPr>
-          <w:rFonts w:ascii="Helvetica" w:hAnsi="Helvetica"/>
-        </w:rPr>
-      </w:pPr>
-      <w:r>
-        <w:rPr>
-          <w:rFonts w:ascii="Helvetica" w:hAnsi="Helvetica"/>
-        </w:rPr>
-        <w:t>Select the smallest font size (8 rather than 11).</w:t>
-      </w:r>
-    </w:p>
-    <w:p>
-      <w:pPr>
-        <w:pStyle w:val="Compact"/>
-        <w:numPr>
-          <w:ilvl w:val="0"/>
-          <w:numId w:val="3"/>
-        </w:numPr>
-        <w:rPr>
-          <w:rFonts w:ascii="Helvetica" w:hAnsi="Helvetica"/>
-        </w:rPr>
-      </w:pPr>
-      <w:r>
-        <w:rPr>
-          <w:rFonts w:ascii="Helvetica" w:hAnsi="Helvetica"/>
-        </w:rPr>
-        <w:t>Select ‘Page break before’ in the ‘Line and Page Breaks’ tab.</w:t>
-      </w:r>
-    </w:p>
-    <w:p>
-      <w:pPr>
-        <w:pStyle w:val="Compact"/>
-        <w:numPr>
-          <w:ilvl w:val="0"/>
-          <w:numId w:val="3"/>
-        </w:numPr>
-        <w:rPr>
-          <w:rFonts w:ascii="Helvetica" w:hAnsi="Helvetica"/>
-        </w:rPr>
-      </w:pPr>
-      <w:r>
-        <w:rPr>
-          <w:rFonts w:ascii="Helvetica" w:hAnsi="Helvetica"/>
-        </w:rPr>
-        <w:t>Set the line spacing to ‘Exactly’ and ‘1 pt’ in the ‘Indents and Spacing’ tab.</w:t>
-      </w:r>
-    </w:p>
-    <w:p>
-      <w:pPr>
-        <w:pStyle w:val="FirstParagraph"/>
-        <w:rPr>
-          <w:rFonts w:ascii="Helvetica" w:hAnsi="Helvetica"/>
-        </w:rPr>
-      </w:pPr>
-      <w:r>
-        <w:rPr>
-          <w:rFonts w:ascii="Helvetica" w:hAnsi="Helvetica"/>
-        </w:rPr>
-        <w:t>After these tweaks, the ‘Heading 5’ style will no longer format a heading of level 5. Instead it will insert a very small and white (and, thus, invisible) line followed by a page break.</w:t>
-      </w:r>
-    </w:p>
-    <w:p>
-      <w:pPr>
-        <w:pStyle w:val="BodyText"/>
-        <w:rPr>
-          <w:rFonts w:ascii="Helvetica" w:hAnsi="Helvetica"/>
-        </w:rPr>
-      </w:pPr>
-      <w:r>
-        <w:rPr>
-          <w:rFonts w:ascii="Helvetica" w:hAnsi="Helvetica"/>
-        </w:rPr>
-        <w:t>Now knit this doc, and edit the styles in the resulting docx file. Then rename as ‘template’ and use this in the yml:</w:t>
-      </w:r>
-    </w:p>
-    <w:p>
-      <w:pPr>
-        <w:pStyle w:val="SourceCode"/>
-        <w:rPr>
-          <w:rFonts w:ascii="Helvetica" w:hAnsi="Helvetica"/>
-        </w:rPr>
-      </w:pPr>
-      <w:r>
-        <w:rPr>
-          <w:rFonts w:ascii="Helvetica" w:hAnsi="Helvetica"/>
-        </w:rPr>
-        <w:t>output:</w:t>
-      </w:r>
-      <w:r>
-        <w:rPr>
-          <w:rFonts w:ascii="Helvetica" w:hAnsi="Helvetica"/>
-        </w:rPr>
-        <w:br/>
-        <w:t xml:space="preserve">  word_document:</w:t>
-      </w:r>
-      <w:r>
-        <w:rPr>
-          <w:rFonts w:ascii="Helvetica" w:hAnsi="Helvetica"/>
-        </w:rPr>
-        <w:br/>
-        <w:t xml:space="preserve">    reference_docx: templates/template.docx</w:t>
-      </w:r>
-    </w:p>
-    <w:p>
-      <w:pPr>
-        <w:pStyle w:val="FirstParagraph"/>
-        <w:rPr>
-          <w:rFonts w:ascii="Helvetica" w:hAnsi="Helvetica"/>
-        </w:rPr>
-      </w:pPr>
-      <w:r>
-        <w:rPr>
-          <w:rFonts w:ascii="Helvetica" w:hAnsi="Helvetica"/>
-        </w:rPr>
-        <w:t>Don’t forget line numbers for JAS! Headings are bold, underline, nothing. And Arial Narrow 10pt for tables.</w:t>
-      </w:r>
-    </w:p>
-    <w:p>
-      <w:pPr>
         <w:pStyle w:val="BodyText"/>
         <w:rPr>
           <w:rStyle w:val="Hyperlink"/>
@@ -338,6 +168,8 @@
           <w:color w:val="000000" w:themeColor="text1"/>
         </w:rPr>
       </w:pPr>
+      <w:bookmarkStart w:id="4" w:name="heading-5---this-is-for-the-page-break-w"/>
+      <w:bookmarkEnd w:id="4"/>
       <w:r>
         <w:rPr>
           <w:rFonts w:ascii="Helvetica" w:hAnsi="Helvetica"/>
@@ -358,6 +190,12 @@
     <w:p>
       <w:pPr>
         <w:pStyle w:val="BodyText"/>
+        <w:rPr>
+          <w:rFonts w:ascii="Helvetica" w:hAnsi="Helvetica"/>
+          <w:color w:val="0070C0"/>
+          <w:kern w:val="24"/>
+          <w:sz w:val="20"/>
+        </w:rPr>
       </w:pPr>
       <w:hyperlink r:id="rId9" w:history="1">
         <w:r>
@@ -1940,21 +1778,21 @@
     <w:name w:val="caption"/>
     <w:basedOn w:val="Normal"/>
     <w:link w:val="CaptionChar"/>
-    <w:rsid w:val="006117B2"/>
+    <w:rsid w:val="00C50612"/>
     <w:pPr>
       <w:keepNext/>
       <w:keepLines/>
       <w:spacing w:after="120"/>
     </w:pPr>
     <w:rPr>
-      <w:rFonts w:ascii="Helvetica" w:hAnsi="Helvetica"/>
+      <w:rFonts w:ascii="Arial" w:hAnsi="Arial"/>
       <w:sz w:val="22"/>
     </w:rPr>
   </w:style>
   <w:style w:type="paragraph" w:customStyle="1" w:styleId="TableCaption">
     <w:name w:val="Table Caption"/>
     <w:basedOn w:val="Caption"/>
-    <w:rsid w:val="00B0509A"/>
+    <w:rsid w:val="006E360B"/>
     <w:rPr>
       <w:kern w:val="20"/>
     </w:rPr>
@@ -1985,9 +1823,9 @@
     <w:name w:val="Caption Char"/>
     <w:basedOn w:val="DefaultParagraphFont"/>
     <w:link w:val="Caption"/>
-    <w:rsid w:val="006117B2"/>
-    <w:rPr>
-      <w:rFonts w:ascii="Helvetica" w:hAnsi="Helvetica" w:cs="Times New Roman (Body CS)"/>
+    <w:rsid w:val="00C50612"/>
+    <w:rPr>
+      <w:rFonts w:ascii="Arial" w:hAnsi="Arial" w:cs="Times New Roman (Body CS)"/>
       <w:kern w:val="24"/>
       <w:sz w:val="22"/>
       <w14:ligatures w14:val="standardContextual"/>

</xml_diff>